<commit_message>
changed training params and network architcutre to fight underfitting
</commit_message>
<xml_diff>
--- a/document stuff .docx
+++ b/document stuff .docx
@@ -455,14 +455,65 @@
           <w:b/>
           <w:bCs/>
         </w:rPr>
-        <w:t>The dataset creation problem</w:t>
-      </w:r>
-      <w:r>
-        <w:rPr>
-          <w:b/>
-          <w:bCs/>
-        </w:rPr>
-        <w:t xml:space="preserve"> MAKE SURE TO WRITE ABOUT</w:t>
+        <w:t xml:space="preserve">The dataset </w:t>
+      </w:r>
+      <w:r>
+        <w:rPr>
+          <w:b/>
+          <w:bCs/>
+        </w:rPr>
+        <w:t>pipeline file corruption problem:</w:t>
+      </w:r>
+    </w:p>
+    <w:p>
+      <w:pPr>
+        <w:pStyle w:val="ListParagraph"/>
+        <w:ind w:left="0"/>
+        <w:rPr>
+          <w:b/>
+          <w:bCs/>
+        </w:rPr>
+      </w:pPr>
+      <w:r>
+        <w:rPr>
+          <w:b/>
+          <w:bCs/>
+        </w:rPr>
+        <w:drawing>
+          <wp:inline distT="0" distB="0" distL="0" distR="0" wp14:anchorId="148C61AA" wp14:editId="450C6F7B">
+            <wp:extent cx="5731510" cy="457835"/>
+            <wp:effectExtent l="0" t="0" r="2540" b="0"/>
+            <wp:docPr id="1984694819" name="Picture 1"/>
+            <wp:cNvGraphicFramePr>
+              <a:graphicFrameLocks xmlns:a="http://schemas.openxmlformats.org/drawingml/2006/main" noChangeAspect="1"/>
+            </wp:cNvGraphicFramePr>
+            <a:graphic xmlns:a="http://schemas.openxmlformats.org/drawingml/2006/main">
+              <a:graphicData uri="http://schemas.openxmlformats.org/drawingml/2006/picture">
+                <pic:pic xmlns:pic="http://schemas.openxmlformats.org/drawingml/2006/picture">
+                  <pic:nvPicPr>
+                    <pic:cNvPr id="1984694819" name=""/>
+                    <pic:cNvPicPr/>
+                  </pic:nvPicPr>
+                  <pic:blipFill>
+                    <a:blip r:embed="rId9"/>
+                    <a:stretch>
+                      <a:fillRect/>
+                    </a:stretch>
+                  </pic:blipFill>
+                  <pic:spPr>
+                    <a:xfrm>
+                      <a:off x="0" y="0"/>
+                      <a:ext cx="5731510" cy="457835"/>
+                    </a:xfrm>
+                    <a:prstGeom prst="rect">
+                      <a:avLst/>
+                    </a:prstGeom>
+                  </pic:spPr>
+                </pic:pic>
+              </a:graphicData>
+            </a:graphic>
+          </wp:inline>
+        </w:drawing>
       </w:r>
     </w:p>
     <w:p/>
@@ -669,7 +720,15 @@
                 <w:sz w:val="20"/>
                 <w:szCs w:val="20"/>
               </w:rPr>
-              <w:t>inspected as to whether all the text that should be on the image is on the image</w:t>
+              <w:t xml:space="preserve">inspected as to whether all the text that should be on </w:t>
+            </w:r>
+            <w:r>
+              <w:rPr>
+                <w:sz w:val="20"/>
+                <w:szCs w:val="20"/>
+              </w:rPr>
+              <w:lastRenderedPageBreak/>
+              <w:t>the image is on the image</w:t>
             </w:r>
           </w:p>
         </w:tc>
@@ -689,6 +748,7 @@
                 <w:sz w:val="20"/>
                 <w:szCs w:val="20"/>
               </w:rPr>
+              <w:lastRenderedPageBreak/>
               <w:t xml:space="preserve">2 images having been cropped from the original </w:t>
             </w:r>
             <w:r>
@@ -806,15 +866,7 @@
                 <w:sz w:val="20"/>
                 <w:szCs w:val="20"/>
               </w:rPr>
-              <w:t xml:space="preserve">Training Images run through the </w:t>
-            </w:r>
-            <w:r>
-              <w:rPr>
-                <w:sz w:val="20"/>
-                <w:szCs w:val="20"/>
-              </w:rPr>
-              <w:lastRenderedPageBreak/>
-              <w:t>preprocessing function</w:t>
+              <w:t>Training Images run through the preprocessing function</w:t>
             </w:r>
             <w:r>
               <w:rPr>
@@ -862,7 +914,6 @@
                 <w:sz w:val="20"/>
                 <w:szCs w:val="20"/>
               </w:rPr>
-              <w:lastRenderedPageBreak/>
               <w:t xml:space="preserve">All images </w:t>
             </w:r>
             <w:r>
@@ -870,15 +921,7 @@
                 <w:sz w:val="20"/>
                 <w:szCs w:val="20"/>
               </w:rPr>
-              <w:t xml:space="preserve">are the same height and </w:t>
-            </w:r>
-            <w:r>
-              <w:rPr>
-                <w:sz w:val="20"/>
-                <w:szCs w:val="20"/>
-              </w:rPr>
-              <w:lastRenderedPageBreak/>
-              <w:t xml:space="preserve">have the same aspect </w:t>
+              <w:t xml:space="preserve">are the same height and have the same aspect </w:t>
             </w:r>
           </w:p>
         </w:tc>
@@ -898,16 +941,7 @@
                 <w:sz w:val="20"/>
                 <w:szCs w:val="20"/>
               </w:rPr>
-              <w:lastRenderedPageBreak/>
-              <w:t xml:space="preserve">All images have the same height </w:t>
-            </w:r>
-            <w:r>
-              <w:rPr>
-                <w:sz w:val="20"/>
-                <w:szCs w:val="20"/>
-              </w:rPr>
-              <w:lastRenderedPageBreak/>
-              <w:t>and appropriate aspect ratio’s</w:t>
+              <w:t>All images have the same height and appropriate aspect ratio’s</w:t>
             </w:r>
           </w:p>
         </w:tc>
@@ -927,7 +961,6 @@
                 <w:sz w:val="20"/>
                 <w:szCs w:val="20"/>
               </w:rPr>
-              <w:lastRenderedPageBreak/>
               <w:t xml:space="preserve">The function was pretty easy so </w:t>
             </w:r>
             <w:r>
@@ -963,15 +996,7 @@
                 <w:sz w:val="20"/>
                 <w:szCs w:val="20"/>
               </w:rPr>
-              <w:t xml:space="preserve">in the code but </w:t>
-            </w:r>
-            <w:r>
-              <w:rPr>
-                <w:sz w:val="20"/>
-                <w:szCs w:val="20"/>
-              </w:rPr>
-              <w:lastRenderedPageBreak/>
-              <w:t>got a few errors from misusing the TensorFlow library.</w:t>
+              <w:t>in the code but got a few errors from misusing the TensorFlow library.</w:t>
             </w:r>
           </w:p>
         </w:tc>
@@ -993,7 +1018,6 @@
                 <w:sz w:val="20"/>
                 <w:szCs w:val="20"/>
               </w:rPr>
-              <w:lastRenderedPageBreak/>
               <w:t>Feature map to sequences</w:t>
             </w:r>
           </w:p>
@@ -1661,11 +1685,11 @@
     </w:p>
     <w:p>
       <w:r>
-        <w:t xml:space="preserve">The SQLite database is a core component, manipulated through the Flask Python backend API. Operations include fetching, adding, and deleting data. For instance, when users attempt to log in or access previous chats, the database is queried to retrieve both images and the corresponding OCR-extracted text from those chats. New data is added to the database when users create new chats, upload images, or obtain OCR-generated text. Similarly, data is deleted whenever users remove their chats. This </w:t>
+        <w:t xml:space="preserve">The SQLite database is a core component, manipulated through the Flask Python backend API. Operations include fetching, adding, and deleting data. For instance, when users attempt to log in or access previous chats, the database is queried to retrieve both images and the corresponding OCR-extracted text from those chats. New </w:t>
       </w:r>
       <w:r>
         <w:lastRenderedPageBreak/>
-        <w:t>systematic approach ensures that the backend efficiently handles image storage and OCR data retrieval.</w:t>
+        <w:t>data is added to the database when users create new chats, upload images, or obtain OCR-generated text. Similarly, data is deleted whenever users remove their chats. This systematic approach ensures that the backend efficiently handles image storage and OCR data retrieval.</w:t>
       </w:r>
     </w:p>
     <w:p>
@@ -1742,7 +1766,7 @@
                     <pic:cNvPicPr/>
                   </pic:nvPicPr>
                   <pic:blipFill>
-                    <a:blip r:embed="rId9">
+                    <a:blip r:embed="rId10">
                       <a:extLst>
                         <a:ext uri="{28A0092B-C50C-407E-A947-70E740481C1C}">
                           <a14:useLocalDpi xmlns:a14="http://schemas.microsoft.com/office/drawing/2010/main" val="0"/>
@@ -1803,7 +1827,11 @@
     </w:p>
     <w:p>
       <w:r>
-        <w:t>Additional file types, such as .md (Markdown) files and .gitignore, were also used effectively. The .md files provided project descriptions in the GitHub repository, improving documentation. The .gitignore file played a crucial role in ensuring that unnecessary files, such as large datasets in the data folder, were not included in version control. This avoided clutter and made file management easier, particularly when dealing with large datasets.</w:t>
+        <w:t xml:space="preserve">Additional file types, such as .md (Markdown) files and .gitignore, were also used effectively. The .md files provided project descriptions in the GitHub repository, improving documentation. The .gitignore file played a crucial role in ensuring that unnecessary files, such as large datasets in the data folder, were not included in </w:t>
+      </w:r>
+      <w:r>
+        <w:lastRenderedPageBreak/>
+        <w:t>version control. This avoided clutter and made file management easier, particularly when dealing with large datasets.</w:t>
       </w:r>
     </w:p>
     <w:p>
@@ -1817,7 +1845,6 @@
     </w:p>
     <w:p>
       <w:r>
-        <w:lastRenderedPageBreak/>
         <w:t>Consistent naming conventions were followed for Python and notebook files. Python files were named using snake_case, which not only ensured readability but also simplified cross-platform compatibility. For instance, certain operating systems, like macOS and Windows, handle strings differently, and consistent naming conventions help avoid import errors when working across environments. This attention to detail ensured a smoother development experience and minimized potential issues during deployment.</w:t>
       </w:r>
     </w:p>
@@ -1928,7 +1955,7 @@
                     <pic:cNvPicPr/>
                   </pic:nvPicPr>
                   <pic:blipFill>
-                    <a:blip r:embed="rId10">
+                    <a:blip r:embed="rId11">
                       <a:extLst>
                         <a:ext uri="{28A0092B-C50C-407E-A947-70E740481C1C}">
                           <a14:useLocalDpi xmlns:a14="http://schemas.microsoft.com/office/drawing/2010/main" val="0"/>
@@ -1982,7 +2009,7 @@
                     <pic:cNvPicPr/>
                   </pic:nvPicPr>
                   <pic:blipFill>
-                    <a:blip r:embed="rId11"/>
+                    <a:blip r:embed="rId12"/>
                     <a:stretch>
                       <a:fillRect/>
                     </a:stretch>
@@ -2014,7 +2041,11 @@
         <w:t xml:space="preserve">meaning as development occurs on the PC </w:t>
       </w:r>
       <w:r>
-        <w:t xml:space="preserve">thus GitHub acts as a backup, as when code or data is meaningfully changed that iteration of the software is pushed up for backing up. </w:t>
+        <w:t xml:space="preserve">thus GitHub acts as a backup, as when code or data is meaningfully </w:t>
+      </w:r>
+      <w:r>
+        <w:lastRenderedPageBreak/>
+        <w:t xml:space="preserve">changed that iteration of the software is pushed up for backing up. </w:t>
       </w:r>
       <w:r>
         <w:t>GitHub</w:t>
@@ -2023,11 +2054,7 @@
         <w:t xml:space="preserve"> backups also allow access to the files from any local machine if needed.</w:t>
       </w:r>
       <w:r>
-        <w:t xml:space="preserve"> This also means that an </w:t>
-      </w:r>
-      <w:r>
-        <w:lastRenderedPageBreak/>
-        <w:t>events</w:t>
+        <w:t xml:space="preserve"> This also means that an events</w:t>
       </w:r>
       <w:r>
         <w:t>-</w:t>
@@ -2090,7 +2117,7 @@
                     <pic:cNvPicPr/>
                   </pic:nvPicPr>
                   <pic:blipFill>
-                    <a:blip r:embed="rId12"/>
+                    <a:blip r:embed="rId13"/>
                     <a:stretch>
                       <a:fillRect/>
                     </a:stretch>
@@ -4163,15 +4190,7 @@
               <w:t xml:space="preserve">The OCR engine can take some time </w:t>
             </w:r>
             <w:r>
-              <w:t>due to limit server resources alongside the database fetching when it comes to retrieving user data (</w:t>
-            </w:r>
-            <w:proofErr w:type="spellStart"/>
-            <w:r>
-              <w:t>eg</w:t>
-            </w:r>
-            <w:proofErr w:type="spellEnd"/>
-            <w:r>
-              <w:t>, past chats and login details)</w:t>
+              <w:t>due to limit server resources alongside the database fetching when it comes to retrieving user data (eg, past chats and login details)</w:t>
             </w:r>
           </w:p>
         </w:tc>
@@ -4284,15 +4303,7 @@
         <w:t>. This delay severely impacted the rest of the project, leaving little time for other tasks like usability testing. As a result, the usability testing phase was rushed, and only three users were able to test the final solution, limiting the thoroughness of the evaluation.</w:t>
       </w:r>
       <w:r>
-        <w:t xml:space="preserve"> In </w:t>
-      </w:r>
-      <w:proofErr w:type="gramStart"/>
-      <w:r>
-        <w:t>addition</w:t>
-      </w:r>
-      <w:proofErr w:type="gramEnd"/>
-      <w:r>
-        <w:t xml:space="preserve"> the proper order of the tasks couldn’t be followed and some tasks that had to be completed before others were completed after wards due to completion length of the solution. </w:t>
+        <w:t xml:space="preserve"> In addition the proper order of the tasks couldn’t be followed and some tasks that had to be completed before others were completed after wards due to completion length of the solution. </w:t>
       </w:r>
     </w:p>
     <w:p>
@@ -4333,6 +4344,9 @@
     </w:p>
     <w:p>
       <w:r>
+        <w:rPr>
+          <w:noProof/>
+        </w:rPr>
         <w:drawing>
           <wp:inline distT="0" distB="0" distL="0" distR="0" wp14:anchorId="0C7149A3" wp14:editId="15AEE57C">
             <wp:extent cx="5569078" cy="2316480"/>
@@ -4349,7 +4363,7 @@
                     <pic:cNvPicPr/>
                   </pic:nvPicPr>
                   <pic:blipFill>
-                    <a:blip r:embed="rId13"/>
+                    <a:blip r:embed="rId14"/>
                     <a:stretch>
                       <a:fillRect/>
                     </a:stretch>
@@ -6442,6 +6456,7 @@
   <w:style w:type="character" w:default="1" w:styleId="DefaultParagraphFont">
     <w:name w:val="Default Paragraph Font"/>
     <w:uiPriority w:val="1"/>
+    <w:semiHidden/>
     <w:unhideWhenUsed/>
   </w:style>
   <w:style w:type="table" w:default="1" w:styleId="TableNormal">

</xml_diff>

<commit_message>
Reapplying changes after fixing index corruption
</commit_message>
<xml_diff>
--- a/document stuff .docx
+++ b/document stuff .docx
@@ -71,11 +71,16 @@
       <w:r>
         <w:t xml:space="preserve">Various validation techniques were used </w:t>
       </w:r>
+      <w:proofErr w:type="gramStart"/>
       <w:r>
         <w:t>throughout</w:t>
       </w:r>
       <w:r>
-        <w:t xml:space="preserve">  the code base to ensure correct data types and structures are being used passed into functions and systems.</w:t>
+        <w:t xml:space="preserve">  the</w:t>
+      </w:r>
+      <w:proofErr w:type="gramEnd"/>
+      <w:r>
+        <w:t xml:space="preserve"> code base to ensure correct data types and structures are being used passed into functions and systems.</w:t>
       </w:r>
     </w:p>
     <w:p>
@@ -90,6 +95,7 @@
       <w:r>
         <w:t xml:space="preserve">The code below was used in the </w:t>
       </w:r>
+      <w:proofErr w:type="spellStart"/>
       <w:r>
         <w:rPr>
           <w:b/>
@@ -97,6 +103,7 @@
         </w:rPr>
         <w:t>random_pad</w:t>
       </w:r>
+      <w:proofErr w:type="spellEnd"/>
       <w:r>
         <w:t xml:space="preserve"> function. The validation ensures that the image tensor that was passed in </w:t>
       </w:r>
@@ -152,6 +159,123 @@
         </w:drawing>
       </w:r>
     </w:p>
+    <w:p>
+      <w:r>
+        <w:t>Another example:</w:t>
+      </w:r>
+      <w:r>
+        <w:br/>
+        <w:t xml:space="preserve">the code below is used the </w:t>
+      </w:r>
+      <w:proofErr w:type="spellStart"/>
+      <w:r>
+        <w:t>batch_generator</w:t>
+      </w:r>
+      <w:proofErr w:type="spellEnd"/>
+      <w:r>
+        <w:t xml:space="preserve"> function to ensure that the XML file being loaded to extract the text to create ground truth labels was not corrupt and was indeed an XML file; this was also crucial as it caught bad XML files and stopped them from stopping the code execution during run time meaning that the whole data pipeline was not brought to a halt because of one bad data sample.</w:t>
+      </w:r>
+    </w:p>
+    <w:p>
+      <w:r>
+        <w:rPr>
+          <w:noProof/>
+        </w:rPr>
+        <w:drawing>
+          <wp:inline distT="0" distB="0" distL="0" distR="0" wp14:anchorId="66C21393" wp14:editId="4DD45E94">
+            <wp:extent cx="5209524" cy="2114286"/>
+            <wp:effectExtent l="0" t="0" r="0" b="635"/>
+            <wp:docPr id="416120862" name="Picture 1" descr="code"/>
+            <wp:cNvGraphicFramePr>
+              <a:graphicFrameLocks xmlns:a="http://schemas.openxmlformats.org/drawingml/2006/main" noChangeAspect="1"/>
+            </wp:cNvGraphicFramePr>
+            <a:graphic xmlns:a="http://schemas.openxmlformats.org/drawingml/2006/main">
+              <a:graphicData uri="http://schemas.openxmlformats.org/drawingml/2006/picture">
+                <pic:pic xmlns:pic="http://schemas.openxmlformats.org/drawingml/2006/picture">
+                  <pic:nvPicPr>
+                    <pic:cNvPr id="416120862" name="Picture 1" descr="code"/>
+                    <pic:cNvPicPr/>
+                  </pic:nvPicPr>
+                  <pic:blipFill>
+                    <a:blip r:embed="rId8"/>
+                    <a:stretch>
+                      <a:fillRect/>
+                    </a:stretch>
+                  </pic:blipFill>
+                  <pic:spPr>
+                    <a:xfrm>
+                      <a:off x="0" y="0"/>
+                      <a:ext cx="5209524" cy="2114286"/>
+                    </a:xfrm>
+                    <a:prstGeom prst="rect">
+                      <a:avLst/>
+                    </a:prstGeom>
+                  </pic:spPr>
+                </pic:pic>
+              </a:graphicData>
+            </a:graphic>
+          </wp:inline>
+        </w:drawing>
+      </w:r>
+    </w:p>
+    <w:p>
+      <w:r>
+        <w:t>Another example:</w:t>
+      </w:r>
+    </w:p>
+    <w:p>
+      <w:r>
+        <w:t xml:space="preserve">The code below is simple and just decodes an encoded label back into a string of text. The error catcher ensures that the vocab dictionary contains all the necessary values in </w:t>
+      </w:r>
+      <w:r>
+        <w:lastRenderedPageBreak/>
+        <w:t>the vocab to ensure that we don’t get an unexpected key error.</w:t>
+      </w:r>
+      <w:r>
+        <w:br/>
+      </w:r>
+      <w:r>
+        <w:rPr>
+          <w:noProof/>
+        </w:rPr>
+        <w:drawing>
+          <wp:inline distT="0" distB="0" distL="0" distR="0" wp14:anchorId="4A9D546A" wp14:editId="343F2EA1">
+            <wp:extent cx="3761905" cy="1676190"/>
+            <wp:effectExtent l="0" t="0" r="0" b="635"/>
+            <wp:docPr id="327752627" name="Picture 1" descr="A screen shot of a computer code&#10;&#10;Description automatically generated"/>
+            <wp:cNvGraphicFramePr>
+              <a:graphicFrameLocks xmlns:a="http://schemas.openxmlformats.org/drawingml/2006/main" noChangeAspect="1"/>
+            </wp:cNvGraphicFramePr>
+            <a:graphic xmlns:a="http://schemas.openxmlformats.org/drawingml/2006/main">
+              <a:graphicData uri="http://schemas.openxmlformats.org/drawingml/2006/picture">
+                <pic:pic xmlns:pic="http://schemas.openxmlformats.org/drawingml/2006/picture">
+                  <pic:nvPicPr>
+                    <pic:cNvPr id="327752627" name="Picture 1" descr="A screen shot of a computer code&#10;&#10;Description automatically generated"/>
+                    <pic:cNvPicPr/>
+                  </pic:nvPicPr>
+                  <pic:blipFill>
+                    <a:blip r:embed="rId9"/>
+                    <a:stretch>
+                      <a:fillRect/>
+                    </a:stretch>
+                  </pic:blipFill>
+                  <pic:spPr>
+                    <a:xfrm>
+                      <a:off x="0" y="0"/>
+                      <a:ext cx="3761905" cy="1676190"/>
+                    </a:xfrm>
+                    <a:prstGeom prst="rect">
+                      <a:avLst/>
+                    </a:prstGeom>
+                  </pic:spPr>
+                </pic:pic>
+              </a:graphicData>
+            </a:graphic>
+          </wp:inline>
+        </w:drawing>
+      </w:r>
+    </w:p>
+    <w:p/>
     <w:p/>
     <w:p>
       <w:pPr>
@@ -210,7 +334,15 @@
         <w:pStyle w:val="ListParagraph"/>
       </w:pPr>
       <w:r>
-        <w:t xml:space="preserve">My data set for training the OCR AI engine was the opensource IAM handwriting database. In order to manipulate the image files and get them ready </w:t>
+        <w:t xml:space="preserve">My data set for training the OCR AI engine was the opensource IAM handwriting database. </w:t>
+      </w:r>
+      <w:proofErr w:type="gramStart"/>
+      <w:r>
+        <w:t>In order to</w:t>
+      </w:r>
+      <w:proofErr w:type="gramEnd"/>
+      <w:r>
+        <w:t xml:space="preserve"> manipulate the image files and get them ready </w:t>
       </w:r>
       <w:r>
         <w:t xml:space="preserve">by making TensorFlow tensors. </w:t>
@@ -235,7 +367,6 @@
         <w:rPr>
           <w:noProof/>
         </w:rPr>
-        <w:lastRenderedPageBreak/>
         <w:drawing>
           <wp:anchor distT="0" distB="0" distL="114300" distR="114300" simplePos="0" relativeHeight="251658240" behindDoc="1" locked="0" layoutInCell="1" allowOverlap="1" wp14:anchorId="3EA21F06" wp14:editId="310460C4">
             <wp:simplePos x="0" y="0"/>
@@ -274,7 +405,7 @@
                     <pic:cNvPicPr/>
                   </pic:nvPicPr>
                   <pic:blipFill>
-                    <a:blip r:embed="rId8" cstate="print">
+                    <a:blip r:embed="rId10" cstate="print">
                       <a:extLst>
                         <a:ext uri="{28A0092B-C50C-407E-A947-70E740481C1C}">
                           <a14:useLocalDpi xmlns:a14="http://schemas.microsoft.com/office/drawing/2010/main" val="0"/>
@@ -342,13 +473,37 @@
         <w:t>folder</w:t>
       </w:r>
       <w:r>
-        <w:t>. The library I chose to do this was pathlib (</w:t>
+        <w:t xml:space="preserve">. The library I chose to do this was </w:t>
+      </w:r>
+      <w:proofErr w:type="spellStart"/>
+      <w:r>
+        <w:t>pathlib</w:t>
+      </w:r>
+      <w:proofErr w:type="spellEnd"/>
+      <w:r>
+        <w:t xml:space="preserve"> (</w:t>
       </w:r>
       <w:r>
         <w:t>there</w:t>
       </w:r>
       <w:r>
-        <w:t xml:space="preserve"> were other alternatives like glob and os but pathlib had the syntax I understood the easiest)</w:t>
+        <w:t xml:space="preserve"> were other alternatives like glob and </w:t>
+      </w:r>
+      <w:proofErr w:type="spellStart"/>
+      <w:r>
+        <w:t>os</w:t>
+      </w:r>
+      <w:proofErr w:type="spellEnd"/>
+      <w:r>
+        <w:t xml:space="preserve"> but </w:t>
+      </w:r>
+      <w:proofErr w:type="spellStart"/>
+      <w:r>
+        <w:t>pathlib</w:t>
+      </w:r>
+      <w:proofErr w:type="spellEnd"/>
+      <w:r>
+        <w:t xml:space="preserve"> had the syntax I understood the easiest)</w:t>
       </w:r>
     </w:p>
     <w:p>
@@ -408,7 +563,19 @@
         <w:pStyle w:val="ListParagraph"/>
       </w:pPr>
       <w:r>
-        <w:t xml:space="preserve">When it came to preprocess images to make them compatible for training with a TensorFlow Keras CRNN (convolutional recurrent neural network) I initially thought the images could keep their current dimensions and be fed into the model directly. Upon further research I </w:t>
+        <w:t xml:space="preserve">When it came to preprocess images to make them compatible for training with a TensorFlow </w:t>
+      </w:r>
+      <w:proofErr w:type="spellStart"/>
+      <w:r>
+        <w:t>Keras</w:t>
+      </w:r>
+      <w:proofErr w:type="spellEnd"/>
+      <w:r>
+        <w:t xml:space="preserve"> CRNN (convolutional recurrent neural network) I initially thought the images could keep their current dimensions and be fed into the </w:t>
+      </w:r>
+      <w:r>
+        <w:lastRenderedPageBreak/>
+        <w:t xml:space="preserve">model directly. Upon further research I </w:t>
       </w:r>
       <w:r>
         <w:t>realised</w:t>
@@ -478,9 +645,10 @@
         <w:rPr>
           <w:b/>
           <w:bCs/>
+          <w:noProof/>
         </w:rPr>
         <w:drawing>
-          <wp:inline distT="0" distB="0" distL="0" distR="0" wp14:anchorId="148C61AA" wp14:editId="450C6F7B">
+          <wp:inline distT="0" distB="0" distL="0" distR="0" wp14:anchorId="5A246AA8" wp14:editId="724330AD">
             <wp:extent cx="5731510" cy="457835"/>
             <wp:effectExtent l="0" t="0" r="2540" b="0"/>
             <wp:docPr id="1984694819" name="Picture 1"/>
@@ -495,7 +663,7 @@
                     <pic:cNvPicPr/>
                   </pic:nvPicPr>
                   <pic:blipFill>
-                    <a:blip r:embed="rId9"/>
+                    <a:blip r:embed="rId11"/>
                     <a:stretch>
                       <a:fillRect/>
                     </a:stretch>
@@ -516,6 +684,32 @@
         </w:drawing>
       </w:r>
     </w:p>
+    <w:p>
+      <w:pPr>
+        <w:pStyle w:val="ListParagraph"/>
+        <w:ind w:hanging="720"/>
+      </w:pPr>
+      <w:r>
+        <w:tab/>
+        <w:t xml:space="preserve">When training </w:t>
+      </w:r>
+      <w:proofErr w:type="gramStart"/>
+      <w:r>
+        <w:t>commenced</w:t>
+      </w:r>
+      <w:proofErr w:type="gramEnd"/>
+      <w:r>
+        <w:t xml:space="preserve"> I found </w:t>
+      </w:r>
+      <w:proofErr w:type="spellStart"/>
+      <w:r>
+        <w:t>their</w:t>
+      </w:r>
+      <w:proofErr w:type="spellEnd"/>
+      <w:r>
+        <w:t xml:space="preserve"> to be on XML files in my XML folder which would cause error and thus stop training (due to an error). To prevent this from happening I added various try and except statements for data processing throughout the data pipeline to one sample of bad data from stopping the whole training and pipeline process.</w:t>
+      </w:r>
+    </w:p>
     <w:p/>
     <w:p>
       <w:pPr>
@@ -720,15 +914,7 @@
                 <w:sz w:val="20"/>
                 <w:szCs w:val="20"/>
               </w:rPr>
-              <w:t xml:space="preserve">inspected as to whether all the text that should be on </w:t>
-            </w:r>
-            <w:r>
-              <w:rPr>
-                <w:sz w:val="20"/>
-                <w:szCs w:val="20"/>
-              </w:rPr>
-              <w:lastRenderedPageBreak/>
-              <w:t>the image is on the image</w:t>
+              <w:t>inspected as to whether all the text that should be on the image is on the image</w:t>
             </w:r>
           </w:p>
         </w:tc>
@@ -748,7 +934,6 @@
                 <w:sz w:val="20"/>
                 <w:szCs w:val="20"/>
               </w:rPr>
-              <w:lastRenderedPageBreak/>
               <w:t xml:space="preserve">2 images having been cropped from the original </w:t>
             </w:r>
             <w:r>
@@ -961,7 +1146,23 @@
                 <w:sz w:val="20"/>
                 <w:szCs w:val="20"/>
               </w:rPr>
-              <w:t xml:space="preserve">The function was pretty easy so </w:t>
+              <w:t xml:space="preserve">The function was </w:t>
+            </w:r>
+            <w:proofErr w:type="gramStart"/>
+            <w:r>
+              <w:rPr>
+                <w:sz w:val="20"/>
+                <w:szCs w:val="20"/>
+              </w:rPr>
+              <w:t>pretty easy</w:t>
+            </w:r>
+            <w:proofErr w:type="gramEnd"/>
+            <w:r>
+              <w:rPr>
+                <w:sz w:val="20"/>
+                <w:szCs w:val="20"/>
+              </w:rPr>
+              <w:t xml:space="preserve"> so </w:t>
             </w:r>
             <w:r>
               <w:rPr>
@@ -1059,21 +1260,46 @@
                 <w:sz w:val="20"/>
                 <w:szCs w:val="20"/>
               </w:rPr>
-              <w:t>the f_</w:t>
-            </w:r>
-            <w:r>
-              <w:rPr>
-                <w:sz w:val="20"/>
-                <w:szCs w:val="20"/>
-              </w:rPr>
-              <w:t xml:space="preserve">map_to_seq </w:t>
-            </w:r>
-            <w:r>
-              <w:rPr>
-                <w:sz w:val="20"/>
-                <w:szCs w:val="20"/>
-              </w:rPr>
-              <w:t xml:space="preserve">function and the shape of the sequence printed </w:t>
+              <w:t xml:space="preserve">the </w:t>
+            </w:r>
+            <w:proofErr w:type="spellStart"/>
+            <w:r>
+              <w:rPr>
+                <w:sz w:val="20"/>
+                <w:szCs w:val="20"/>
+              </w:rPr>
+              <w:t>f_</w:t>
+            </w:r>
+            <w:r>
+              <w:rPr>
+                <w:sz w:val="20"/>
+                <w:szCs w:val="20"/>
+              </w:rPr>
+              <w:t>map_to_seq</w:t>
+            </w:r>
+            <w:proofErr w:type="spellEnd"/>
+            <w:r>
+              <w:rPr>
+                <w:sz w:val="20"/>
+                <w:szCs w:val="20"/>
+              </w:rPr>
+              <w:t xml:space="preserve"> </w:t>
+            </w:r>
+            <w:proofErr w:type="gramStart"/>
+            <w:r>
+              <w:rPr>
+                <w:sz w:val="20"/>
+                <w:szCs w:val="20"/>
+              </w:rPr>
+              <w:t>function</w:t>
+            </w:r>
+            <w:proofErr w:type="gramEnd"/>
+            <w:r>
+              <w:rPr>
+                <w:sz w:val="20"/>
+                <w:szCs w:val="20"/>
+              </w:rPr>
+              <w:t xml:space="preserve"> and the shape of the sequence printed </w:t>
             </w:r>
           </w:p>
         </w:tc>
@@ -1100,7 +1326,23 @@
                 <w:sz w:val="20"/>
                 <w:szCs w:val="20"/>
               </w:rPr>
-              <w:t>width of the image times the chahnnels of the image (an image that has gone through all the convolution layers)</w:t>
+              <w:t xml:space="preserve">width of the image times the </w:t>
+            </w:r>
+            <w:proofErr w:type="spellStart"/>
+            <w:r>
+              <w:rPr>
+                <w:sz w:val="20"/>
+                <w:szCs w:val="20"/>
+              </w:rPr>
+              <w:t>chahnnels</w:t>
+            </w:r>
+            <w:proofErr w:type="spellEnd"/>
+            <w:r>
+              <w:rPr>
+                <w:sz w:val="20"/>
+                <w:szCs w:val="20"/>
+              </w:rPr>
+              <w:t xml:space="preserve"> of the image (an image that has gone through all the convolution layers)</w:t>
             </w:r>
           </w:p>
         </w:tc>
@@ -1266,7 +1508,15 @@
                 <w:sz w:val="20"/>
                 <w:szCs w:val="20"/>
               </w:rPr>
-              <w:t xml:space="preserve">and the shape printed to verify correct splitting </w:t>
+              <w:t xml:space="preserve">and the </w:t>
+            </w:r>
+            <w:r>
+              <w:rPr>
+                <w:sz w:val="20"/>
+                <w:szCs w:val="20"/>
+              </w:rPr>
+              <w:lastRenderedPageBreak/>
+              <w:t xml:space="preserve">shape printed to verify correct splitting </w:t>
             </w:r>
           </w:p>
         </w:tc>
@@ -1286,6 +1536,7 @@
                 <w:sz w:val="20"/>
                 <w:szCs w:val="20"/>
               </w:rPr>
+              <w:lastRenderedPageBreak/>
               <w:t>3 arrays that are</w:t>
             </w:r>
             <w:r>
@@ -1307,7 +1558,15 @@
                 <w:sz w:val="20"/>
                 <w:szCs w:val="20"/>
               </w:rPr>
-              <w:t>the training set is 75% of the total data and the other are 12.5%</w:t>
+              <w:t xml:space="preserve">the training set is 75% </w:t>
+            </w:r>
+            <w:r>
+              <w:rPr>
+                <w:sz w:val="20"/>
+                <w:szCs w:val="20"/>
+              </w:rPr>
+              <w:lastRenderedPageBreak/>
+              <w:t>of the total data and the other are 12.5%</w:t>
             </w:r>
           </w:p>
         </w:tc>
@@ -1327,7 +1586,16 @@
                 <w:sz w:val="20"/>
                 <w:szCs w:val="20"/>
               </w:rPr>
-              <w:t>3 arrays that are such that the training set is 75% of the total data and the other are 12.5%</w:t>
+              <w:lastRenderedPageBreak/>
+              <w:t xml:space="preserve">3 arrays that are such that the training set is 75% </w:t>
+            </w:r>
+            <w:r>
+              <w:rPr>
+                <w:sz w:val="20"/>
+                <w:szCs w:val="20"/>
+              </w:rPr>
+              <w:lastRenderedPageBreak/>
+              <w:t>of the total data and the other are 12.5%</w:t>
             </w:r>
           </w:p>
         </w:tc>
@@ -1347,7 +1615,26 @@
                 <w:sz w:val="20"/>
                 <w:szCs w:val="20"/>
               </w:rPr>
-              <w:t>Other than some basic syntax errors their were no other problems</w:t>
+              <w:lastRenderedPageBreak/>
+              <w:t xml:space="preserve">Other than some basic syntax errors </w:t>
+            </w:r>
+            <w:proofErr w:type="spellStart"/>
+            <w:proofErr w:type="gramStart"/>
+            <w:r>
+              <w:rPr>
+                <w:sz w:val="20"/>
+                <w:szCs w:val="20"/>
+              </w:rPr>
+              <w:t>their</w:t>
+            </w:r>
+            <w:proofErr w:type="spellEnd"/>
+            <w:proofErr w:type="gramEnd"/>
+            <w:r>
+              <w:rPr>
+                <w:sz w:val="20"/>
+                <w:szCs w:val="20"/>
+              </w:rPr>
+              <w:t xml:space="preserve"> were no other problems</w:t>
             </w:r>
           </w:p>
         </w:tc>
@@ -1512,7 +1799,48 @@
                 <w:sz w:val="20"/>
                 <w:szCs w:val="20"/>
               </w:rPr>
-              <w:t xml:space="preserve">Try ‘yield’ing data from a function to create custom tf.data.Dataset </w:t>
+              <w:t>Try ‘</w:t>
+            </w:r>
+            <w:proofErr w:type="spellStart"/>
+            <w:r>
+              <w:rPr>
+                <w:sz w:val="20"/>
+                <w:szCs w:val="20"/>
+              </w:rPr>
+              <w:t>yield’ing</w:t>
+            </w:r>
+            <w:proofErr w:type="spellEnd"/>
+            <w:r>
+              <w:rPr>
+                <w:sz w:val="20"/>
+                <w:szCs w:val="20"/>
+              </w:rPr>
+              <w:t xml:space="preserve"> data from a function to create custom </w:t>
+            </w:r>
+            <w:proofErr w:type="spellStart"/>
+            <w:r>
+              <w:rPr>
+                <w:sz w:val="20"/>
+                <w:szCs w:val="20"/>
+              </w:rPr>
+              <w:t>tf.</w:t>
+            </w:r>
+            <w:proofErr w:type="gramStart"/>
+            <w:r>
+              <w:rPr>
+                <w:sz w:val="20"/>
+                <w:szCs w:val="20"/>
+              </w:rPr>
+              <w:t>data.Dataset</w:t>
+            </w:r>
+            <w:proofErr w:type="spellEnd"/>
+            <w:proofErr w:type="gramEnd"/>
+            <w:r>
+              <w:rPr>
+                <w:sz w:val="20"/>
+                <w:szCs w:val="20"/>
+              </w:rPr>
+              <w:t xml:space="preserve"> </w:t>
             </w:r>
             <w:r>
               <w:rPr>
@@ -1540,8 +1868,33 @@
                 <w:sz w:val="20"/>
                 <w:szCs w:val="20"/>
               </w:rPr>
-              <w:t xml:space="preserve"> valid arguments and data into data_generator and lmbda</w:t>
-            </w:r>
+              <w:t xml:space="preserve"> valid arguments and data into </w:t>
+            </w:r>
+            <w:proofErr w:type="spellStart"/>
+            <w:r>
+              <w:rPr>
+                <w:sz w:val="20"/>
+                <w:szCs w:val="20"/>
+              </w:rPr>
+              <w:t>data_generator</w:t>
+            </w:r>
+            <w:proofErr w:type="spellEnd"/>
+            <w:r>
+              <w:rPr>
+                <w:sz w:val="20"/>
+                <w:szCs w:val="20"/>
+              </w:rPr>
+              <w:t xml:space="preserve"> and </w:t>
+            </w:r>
+            <w:proofErr w:type="spellStart"/>
+            <w:r>
+              <w:rPr>
+                <w:sz w:val="20"/>
+                <w:szCs w:val="20"/>
+              </w:rPr>
+              <w:t>lmbda</w:t>
+            </w:r>
+            <w:proofErr w:type="spellEnd"/>
           </w:p>
         </w:tc>
         <w:tc>
@@ -1560,8 +1913,26 @@
                 <w:sz w:val="20"/>
                 <w:szCs w:val="20"/>
               </w:rPr>
-              <w:t>A functional tf.data.Dataset</w:t>
-            </w:r>
+              <w:t xml:space="preserve">A functional </w:t>
+            </w:r>
+            <w:proofErr w:type="spellStart"/>
+            <w:r>
+              <w:rPr>
+                <w:sz w:val="20"/>
+                <w:szCs w:val="20"/>
+              </w:rPr>
+              <w:t>tf.</w:t>
+            </w:r>
+            <w:proofErr w:type="gramStart"/>
+            <w:r>
+              <w:rPr>
+                <w:sz w:val="20"/>
+                <w:szCs w:val="20"/>
+              </w:rPr>
+              <w:t>data.Dataset</w:t>
+            </w:r>
+            <w:proofErr w:type="spellEnd"/>
+            <w:proofErr w:type="gramEnd"/>
           </w:p>
         </w:tc>
         <w:tc>
@@ -1600,7 +1971,48 @@
                 <w:sz w:val="20"/>
                 <w:szCs w:val="20"/>
               </w:rPr>
-              <w:t>Fixed my data_genrator algorithm such that I was getting correct values to create calid data sets of required tf.data.Dataset data structure.</w:t>
+              <w:t xml:space="preserve">Fixed my </w:t>
+            </w:r>
+            <w:proofErr w:type="spellStart"/>
+            <w:r>
+              <w:rPr>
+                <w:sz w:val="20"/>
+                <w:szCs w:val="20"/>
+              </w:rPr>
+              <w:t>data_genrator</w:t>
+            </w:r>
+            <w:proofErr w:type="spellEnd"/>
+            <w:r>
+              <w:rPr>
+                <w:sz w:val="20"/>
+                <w:szCs w:val="20"/>
+              </w:rPr>
+              <w:t xml:space="preserve"> algorithm such that I was getting correct values to create calid data sets of required </w:t>
+            </w:r>
+            <w:proofErr w:type="spellStart"/>
+            <w:r>
+              <w:rPr>
+                <w:sz w:val="20"/>
+                <w:szCs w:val="20"/>
+              </w:rPr>
+              <w:t>tf.</w:t>
+            </w:r>
+            <w:proofErr w:type="gramStart"/>
+            <w:r>
+              <w:rPr>
+                <w:sz w:val="20"/>
+                <w:szCs w:val="20"/>
+              </w:rPr>
+              <w:t>data.Dataset</w:t>
+            </w:r>
+            <w:proofErr w:type="spellEnd"/>
+            <w:proofErr w:type="gramEnd"/>
+            <w:r>
+              <w:rPr>
+                <w:sz w:val="20"/>
+                <w:szCs w:val="20"/>
+              </w:rPr>
+              <w:t xml:space="preserve"> data structure.</w:t>
             </w:r>
           </w:p>
         </w:tc>
@@ -1685,47 +2097,52 @@
     </w:p>
     <w:p>
       <w:r>
-        <w:t xml:space="preserve">The SQLite database is a core component, manipulated through the Flask Python backend API. Operations include fetching, adding, and deleting data. For instance, when users attempt to log in or access previous chats, the database is queried to retrieve both images and the corresponding OCR-extracted text from those chats. New </w:t>
-      </w:r>
-      <w:r>
+        <w:t>The SQLite database is a core component, manipulated through the Flask Python backend API. Operations include fetching, adding, and deleting data. For instance, when users attempt to log in or access previous chats, the database is queried to retrieve both images and the corresponding OCR-extracted text from those chats. New data is added to the database when users create new chats, upload images, or obtain OCR-generated text. Similarly, data is deleted whenever users remove their chats. This systematic approach ensures that the backend efficiently handles image storage and OCR data retrieval.</w:t>
+      </w:r>
+    </w:p>
+    <w:p>
+      <w:r>
+        <w:rPr>
+          <w:b/>
+          <w:bCs/>
+        </w:rPr>
+        <w:t>Image and XML Data for Training:</w:t>
+      </w:r>
+    </w:p>
+    <w:p>
+      <w:r>
+        <w:t xml:space="preserve">The XML and image data are integral to the OCR model's training process. In the </w:t>
+      </w:r>
+      <w:proofErr w:type="spellStart"/>
+      <w:r>
+        <w:t>data_preparator</w:t>
+      </w:r>
+      <w:proofErr w:type="spellEnd"/>
+      <w:r>
+        <w:t xml:space="preserve"> function, batches of image data are generated, where the images are converted to floating-point tensors, preparing them for neural network input. Meanwhile, the labels extracted from the XML data are processed into integer sequences. These labels, together with the CTC (Connectionist Temporal Classification) loss function, enable the OCR engine to learn how to recognize characters and words accurately.</w:t>
+      </w:r>
+    </w:p>
+    <w:p>
+      <w:r>
+        <w:rPr>
+          <w:b/>
+          <w:bCs/>
+        </w:rPr>
+        <w:t>File Management:</w:t>
+      </w:r>
+    </w:p>
+    <w:p>
+      <w:r>
+        <w:t>All project files are version-controlled using Git, ensuring robust file management practices. Version control has been crucial, allowing the addition, modification, and deletion of files as needed, while also enabling access to past versions when necessary. Frequently, older file versions were retrieved during development for reference or to recover code that had been altered or removed.</w:t>
+      </w:r>
+    </w:p>
+    <w:p>
+      <w:r>
+        <w:rPr>
+          <w:b/>
+          <w:bCs/>
+        </w:rPr>
         <w:lastRenderedPageBreak/>
-        <w:t>data is added to the database when users create new chats, upload images, or obtain OCR-generated text. Similarly, data is deleted whenever users remove their chats. This systematic approach ensures that the backend efficiently handles image storage and OCR data retrieval.</w:t>
-      </w:r>
-    </w:p>
-    <w:p>
-      <w:r>
-        <w:rPr>
-          <w:b/>
-          <w:bCs/>
-        </w:rPr>
-        <w:t>Image and XML Data for Training:</w:t>
-      </w:r>
-    </w:p>
-    <w:p>
-      <w:r>
-        <w:t>The XML and image data are integral to the OCR model's training process. In the data_preparator function, batches of image data are generated, where the images are converted to floating-point tensors, preparing them for neural network input. Meanwhile, the labels extracted from the XML data are processed into integer sequences. These labels, together with the CTC (Connectionist Temporal Classification) loss function, enable the OCR engine to learn how to recognize characters and words accurately.</w:t>
-      </w:r>
-    </w:p>
-    <w:p>
-      <w:r>
-        <w:rPr>
-          <w:b/>
-          <w:bCs/>
-        </w:rPr>
-        <w:t>File Management:</w:t>
-      </w:r>
-    </w:p>
-    <w:p>
-      <w:r>
-        <w:t>All project files are version-controlled using Git, ensuring robust file management practices. Version control has been crucial, allowing the addition, modification, and deletion of files as needed, while also enabling access to past versions when necessary. Frequently, older file versions were retrieved during development for reference or to recover code that had been altered or removed.</w:t>
-      </w:r>
-    </w:p>
-    <w:p>
-      <w:r>
-        <w:rPr>
-          <w:b/>
-          <w:bCs/>
-        </w:rPr>
         <w:t>Folder Structure and File Organization:</w:t>
       </w:r>
     </w:p>
@@ -1766,7 +2183,7 @@
                     <pic:cNvPicPr/>
                   </pic:nvPicPr>
                   <pic:blipFill>
-                    <a:blip r:embed="rId10">
+                    <a:blip r:embed="rId12">
                       <a:extLst>
                         <a:ext uri="{28A0092B-C50C-407E-A947-70E740481C1C}">
                           <a14:useLocalDpi xmlns:a14="http://schemas.microsoft.com/office/drawing/2010/main" val="0"/>
@@ -1799,21 +2216,74 @@
         </w:drawing>
       </w:r>
       <w:r>
-        <w:t>To maintain clarity, a logical folder and file structure was implemented. For example, the OCR engine development code is organized into separate files, ensuring that related functionalities are encapsulated, which reduces complexity. Data used in the OCR training process is stored in a dedicated folder, which contains subfolders that organize the data further for easier access and better readability in the code. Subfolder names followed a consistent naming convention, such as [type of data]_[content], making it clear what kind of data each folder contains—for instance, a folder named handwritten_sentences would contain images of handwritten sentences.</w:t>
-      </w:r>
-    </w:p>
-    <w:p>
-      <w:r>
-        <w:rPr>
-          <w:b/>
-          <w:bCs/>
-        </w:rPr>
-        <w:t>Use of Jupyter Notebooks:</w:t>
-      </w:r>
-    </w:p>
-    <w:p>
-      <w:r>
-        <w:t>While the majority of the code is written in Python, much of it was developed in Jupyter Notebooks (.ipynb), which offer the flexibility to run code in blocks. This feature was particularly useful during model development, as certain blocks of code, such as data preprocessing or model training, needed to be run multiple times for testing and debugging. This approach made the development process more efficient and allowed for easier experimentation.</w:t>
+        <w:t xml:space="preserve">To maintain clarity, a logical folder and file structure was implemented. For example, the OCR engine development code is organized into separate files, ensuring that related functionalities are encapsulated, which reduces complexity. Data used in the OCR training process is stored in a dedicated folder, which contains subfolders that organize the data further for easier access and better readability in the code. Subfolder names followed a consistent naming convention, such as [type of </w:t>
+      </w:r>
+      <w:proofErr w:type="gramStart"/>
+      <w:r>
+        <w:t>data]_</w:t>
+      </w:r>
+      <w:proofErr w:type="gramEnd"/>
+      <w:r>
+        <w:t xml:space="preserve">[content], making it clear what kind of data each folder contains—for instance, a folder named </w:t>
+      </w:r>
+      <w:proofErr w:type="spellStart"/>
+      <w:r>
+        <w:t>handwritten_sentences</w:t>
+      </w:r>
+      <w:proofErr w:type="spellEnd"/>
+      <w:r>
+        <w:t xml:space="preserve"> would contain images of handwritten sentences.</w:t>
+      </w:r>
+    </w:p>
+    <w:p>
+      <w:r>
+        <w:rPr>
+          <w:b/>
+          <w:bCs/>
+        </w:rPr>
+        <w:t xml:space="preserve">Use of </w:t>
+      </w:r>
+      <w:proofErr w:type="spellStart"/>
+      <w:r>
+        <w:rPr>
+          <w:b/>
+          <w:bCs/>
+        </w:rPr>
+        <w:t>Jupyter</w:t>
+      </w:r>
+      <w:proofErr w:type="spellEnd"/>
+      <w:r>
+        <w:rPr>
+          <w:b/>
+          <w:bCs/>
+        </w:rPr>
+        <w:t xml:space="preserve"> Notebooks:</w:t>
+      </w:r>
+    </w:p>
+    <w:p>
+      <w:r>
+        <w:t xml:space="preserve">While the majority of the code is written in Python, much of it was developed in </w:t>
+      </w:r>
+      <w:proofErr w:type="spellStart"/>
+      <w:r>
+        <w:t>Jupyter</w:t>
+      </w:r>
+      <w:proofErr w:type="spellEnd"/>
+      <w:r>
+        <w:t xml:space="preserve"> Notebooks </w:t>
+      </w:r>
+      <w:proofErr w:type="gramStart"/>
+      <w:r>
+        <w:t>(.</w:t>
+      </w:r>
+      <w:proofErr w:type="spellStart"/>
+      <w:r>
+        <w:t>ipynb</w:t>
+      </w:r>
+      <w:proofErr w:type="spellEnd"/>
+      <w:proofErr w:type="gramEnd"/>
+      <w:r>
+        <w:t>), which offer the flexibility to run code in blocks. This feature was particularly useful during model development, as certain blocks of code, such as data preprocessing or model training, needed to be run multiple times for testing and debugging. This approach made the development process more efficient and allowed for easier experimentation.</w:t>
       </w:r>
     </w:p>
     <w:p>
@@ -1827,11 +2297,33 @@
     </w:p>
     <w:p>
       <w:r>
-        <w:t xml:space="preserve">Additional file types, such as .md (Markdown) files and .gitignore, were also used effectively. The .md files provided project descriptions in the GitHub repository, improving documentation. The .gitignore file played a crucial role in ensuring that unnecessary files, such as large datasets in the data folder, were not included in </w:t>
-      </w:r>
-      <w:r>
-        <w:lastRenderedPageBreak/>
-        <w:t>version control. This avoided clutter and made file management easier, particularly when dealing with large datasets.</w:t>
+        <w:t xml:space="preserve">Additional file types, such as .md (Markdown) files </w:t>
+      </w:r>
+      <w:proofErr w:type="gramStart"/>
+      <w:r>
+        <w:t>and .</w:t>
+      </w:r>
+      <w:proofErr w:type="spellStart"/>
+      <w:r>
+        <w:t>gitignore</w:t>
+      </w:r>
+      <w:proofErr w:type="spellEnd"/>
+      <w:proofErr w:type="gramEnd"/>
+      <w:r>
+        <w:t xml:space="preserve">, were also used effectively. The .md files provided project descriptions in the GitHub repository, improving documentation. </w:t>
+      </w:r>
+      <w:proofErr w:type="gramStart"/>
+      <w:r>
+        <w:t>The .</w:t>
+      </w:r>
+      <w:proofErr w:type="spellStart"/>
+      <w:r>
+        <w:t>gitignore</w:t>
+      </w:r>
+      <w:proofErr w:type="spellEnd"/>
+      <w:proofErr w:type="gramEnd"/>
+      <w:r>
+        <w:t xml:space="preserve"> file played a crucial role in ensuring that unnecessary files, such as large datasets in the data folder, were not included in version control. This avoided clutter and made file management easier, particularly when dealing with large datasets.</w:t>
       </w:r>
     </w:p>
     <w:p>
@@ -1845,63 +2337,18 @@
     </w:p>
     <w:p>
       <w:r>
-        <w:t>Consistent naming conventions were followed for Python and notebook files. Python files were named using snake_case, which not only ensured readability but also simplified cross-platform compatibility. For instance, certain operating systems, like macOS and Windows, handle strings differently, and consistent naming conventions help avoid import errors when working across environments. This attention to detail ensured a smoother development experience and minimized potential issues during deployment.</w:t>
+        <w:t xml:space="preserve">Consistent naming conventions were followed for Python and notebook files. Python files were named using </w:t>
+      </w:r>
+      <w:proofErr w:type="spellStart"/>
+      <w:r>
+        <w:t>snake_case</w:t>
+      </w:r>
+      <w:proofErr w:type="spellEnd"/>
+      <w:r>
+        <w:t>, which not only ensured readability but also simplified cross-platform compatibility. For instance, certain operating systems, like macOS and Windows, handle strings differently, and consistent naming conventions help avoid import errors when working across environments. This attention to detail ensured a smoother development experience and minimized potential issues during deployment.</w:t>
       </w:r>
     </w:p>
     <w:p/>
-    <w:p>
-      <w:r>
-        <w:t xml:space="preserve"> </w:t>
-      </w:r>
-    </w:p>
-    <w:p>
-      <w:pPr>
-        <w:rPr>
-          <w:b/>
-          <w:bCs/>
-        </w:rPr>
-      </w:pPr>
-    </w:p>
-    <w:p>
-      <w:pPr>
-        <w:rPr>
-          <w:b/>
-          <w:bCs/>
-        </w:rPr>
-      </w:pPr>
-    </w:p>
-    <w:p>
-      <w:pPr>
-        <w:rPr>
-          <w:b/>
-          <w:bCs/>
-        </w:rPr>
-      </w:pPr>
-    </w:p>
-    <w:p>
-      <w:pPr>
-        <w:rPr>
-          <w:b/>
-          <w:bCs/>
-        </w:rPr>
-      </w:pPr>
-    </w:p>
-    <w:p>
-      <w:pPr>
-        <w:rPr>
-          <w:b/>
-          <w:bCs/>
-        </w:rPr>
-      </w:pPr>
-    </w:p>
-    <w:p>
-      <w:pPr>
-        <w:rPr>
-          <w:b/>
-          <w:bCs/>
-        </w:rPr>
-      </w:pPr>
-    </w:p>
     <w:p>
       <w:pPr>
         <w:rPr>
@@ -1925,7 +2372,11 @@
     </w:p>
     <w:p>
       <w:r>
-        <w:t>All files and data are securely hosted on GitHub’s servers, which function both as a hosting platform and a backup solution. GitHub ensures security with robust protocols, and private repositories are only accessible to authorized users, enhancing protection. Files and data are safeguarded by my password and multi-factor authentication (MFA), so even if my password is compromised, unauthorized access is prevented without the MFA credentials. Additionally, data encryption prevents man-in-the-middle attacks during file transfers to GitHub’s servers. GitHub's strong security measures make it highly resistant to hacking attempts.</w:t>
+        <w:t xml:space="preserve">All files and data are securely hosted on GitHub’s servers, which function both as a hosting platform and a backup solution. GitHub ensures security with robust protocols, and private repositories are only accessible to authorized users, enhancing protection. Files and data are safeguarded by my password and multi-factor authentication (MFA), so even if my password is compromised, unauthorized access is prevented without the MFA credentials. Additionally, data encryption prevents man-in-the-middle attacks </w:t>
+      </w:r>
+      <w:r>
+        <w:lastRenderedPageBreak/>
+        <w:t>during file transfers to GitHub’s servers. GitHub's strong security measures make it highly resistant to hacking attempts.</w:t>
       </w:r>
     </w:p>
     <w:p>
@@ -1955,7 +2406,7 @@
                     <pic:cNvPicPr/>
                   </pic:nvPicPr>
                   <pic:blipFill>
-                    <a:blip r:embed="rId11">
+                    <a:blip r:embed="rId13">
                       <a:extLst>
                         <a:ext uri="{28A0092B-C50C-407E-A947-70E740481C1C}">
                           <a14:useLocalDpi xmlns:a14="http://schemas.microsoft.com/office/drawing/2010/main" val="0"/>
@@ -2009,7 +2460,7 @@
                     <pic:cNvPicPr/>
                   </pic:nvPicPr>
                   <pic:blipFill>
-                    <a:blip r:embed="rId12"/>
+                    <a:blip r:embed="rId14"/>
                     <a:stretch>
                       <a:fillRect/>
                     </a:stretch>
@@ -2041,11 +2492,7 @@
         <w:t xml:space="preserve">meaning as development occurs on the PC </w:t>
       </w:r>
       <w:r>
-        <w:t xml:space="preserve">thus GitHub acts as a backup, as when code or data is meaningfully </w:t>
-      </w:r>
-      <w:r>
-        <w:lastRenderedPageBreak/>
-        <w:t xml:space="preserve">changed that iteration of the software is pushed up for backing up. </w:t>
+        <w:t xml:space="preserve">thus GitHub acts as a backup, as when code or data is meaningfully changed that iteration of the software is pushed up for backing up. </w:t>
       </w:r>
       <w:r>
         <w:t>GitHub</w:t>
@@ -2117,7 +2564,7 @@
                     <pic:cNvPicPr/>
                   </pic:nvPicPr>
                   <pic:blipFill>
-                    <a:blip r:embed="rId13"/>
+                    <a:blip r:embed="rId15"/>
                     <a:stretch>
                       <a:fillRect/>
                     </a:stretch>
@@ -2220,8 +2667,13 @@
       </w:r>
     </w:p>
     <w:p>
-      <w:r>
-        <w:t xml:space="preserve">In order to test </w:t>
+      <w:proofErr w:type="gramStart"/>
+      <w:r>
+        <w:t>In order to</w:t>
+      </w:r>
+      <w:proofErr w:type="gramEnd"/>
+      <w:r>
+        <w:t xml:space="preserve"> test </w:t>
       </w:r>
       <w:r>
         <w:t>for all of the core functionalit</w:t>
@@ -2322,6 +2774,7 @@
           <w:sz w:val="28"/>
           <w:szCs w:val="28"/>
         </w:rPr>
+        <w:lastRenderedPageBreak/>
         <w:t>Results documentation:</w:t>
       </w:r>
     </w:p>
@@ -2577,7 +3030,15 @@
           </w:tcPr>
           <w:p>
             <w:r>
-              <w:t>- Disliked the plain white and black color theme, said it reminded them of ChatGPT.</w:t>
+              <w:t xml:space="preserve">- Disliked the plain white and black </w:t>
+            </w:r>
+            <w:proofErr w:type="spellStart"/>
+            <w:r>
+              <w:t>color</w:t>
+            </w:r>
+            <w:proofErr w:type="spellEnd"/>
+            <w:r>
+              <w:t xml:space="preserve"> theme, said it reminded them of ChatGPT.</w:t>
             </w:r>
             <w:r>
               <w:br/>
@@ -2709,7 +3170,6 @@
                 <w:b/>
                 <w:bCs/>
               </w:rPr>
-              <w:lastRenderedPageBreak/>
               <w:t>Task</w:t>
             </w:r>
           </w:p>
@@ -2892,7 +3352,15 @@
           </w:tcPr>
           <w:p>
             <w:r>
-              <w:t>- Liked the upload menu aesthetically but not the color theme.</w:t>
+              <w:t xml:space="preserve">- Liked the upload menu aesthetically but not the </w:t>
+            </w:r>
+            <w:proofErr w:type="spellStart"/>
+            <w:r>
+              <w:t>color</w:t>
+            </w:r>
+            <w:proofErr w:type="spellEnd"/>
+            <w:r>
+              <w:t xml:space="preserve"> theme.</w:t>
             </w:r>
           </w:p>
           <w:p>
@@ -2915,7 +3383,15 @@
           </w:tcPr>
           <w:p>
             <w:r>
-              <w:t>- Disliked the white and black color theme, - Thought the upload button was too big, reducing clarity in other elements</w:t>
+              <w:t xml:space="preserve">- Disliked the white and black </w:t>
+            </w:r>
+            <w:proofErr w:type="spellStart"/>
+            <w:r>
+              <w:t>color</w:t>
+            </w:r>
+            <w:proofErr w:type="spellEnd"/>
+            <w:r>
+              <w:t xml:space="preserve"> theme, - Thought the upload button was too big, reducing clarity in other elements</w:t>
             </w:r>
           </w:p>
           <w:p>
@@ -3213,6 +3689,7 @@
                 <w:b/>
                 <w:bCs/>
               </w:rPr>
+              <w:lastRenderedPageBreak/>
               <w:t>Upload</w:t>
             </w:r>
           </w:p>
@@ -3237,7 +3714,15 @@
           </w:tcPr>
           <w:p>
             <w:r>
-              <w:t>- Enjoyed the upload menu’s look, disliked the color scheme.</w:t>
+              <w:t xml:space="preserve">- Enjoyed the upload menu’s look, disliked the </w:t>
+            </w:r>
+            <w:proofErr w:type="spellStart"/>
+            <w:r>
+              <w:t>color</w:t>
+            </w:r>
+            <w:proofErr w:type="spellEnd"/>
+            <w:r>
+              <w:t xml:space="preserve"> scheme.</w:t>
             </w:r>
           </w:p>
           <w:p>
@@ -3245,7 +3730,15 @@
               <w:t xml:space="preserve">- </w:t>
             </w:r>
             <w:r>
-              <w:t>Said the design felt too similar to ChatGPT.</w:t>
+              <w:t xml:space="preserve">Said the design felt too </w:t>
+            </w:r>
+            <w:proofErr w:type="gramStart"/>
+            <w:r>
+              <w:t>similar to</w:t>
+            </w:r>
+            <w:proofErr w:type="gramEnd"/>
+            <w:r>
+              <w:t xml:space="preserve"> ChatGPT.</w:t>
             </w:r>
           </w:p>
         </w:tc>
@@ -3419,20 +3912,24 @@
         <w:t>: Users across the board</w:t>
       </w:r>
       <w:r>
-        <w:t xml:space="preserve"> weren’t a massive fan of </w:t>
-      </w:r>
-      <w:r>
-        <w:t xml:space="preserve"> the black and white </w:t>
+        <w:t xml:space="preserve"> weren’t a massive fan </w:t>
+      </w:r>
+      <w:proofErr w:type="gramStart"/>
+      <w:r>
+        <w:t xml:space="preserve">of </w:t>
+      </w:r>
+      <w:r>
+        <w:t xml:space="preserve"> the</w:t>
+      </w:r>
+      <w:proofErr w:type="gramEnd"/>
+      <w:r>
+        <w:t xml:space="preserve"> black and white </w:t>
       </w:r>
       <w:r>
         <w:t>colour</w:t>
       </w:r>
       <w:r>
-        <w:t xml:space="preserve"> theme. Some felt it was too plain, with multiple references to ChatGPT's design. Future designs should consider offering </w:t>
-      </w:r>
-      <w:r>
-        <w:lastRenderedPageBreak/>
-        <w:t>customi</w:t>
+        <w:t xml:space="preserve"> theme. Some felt it was too plain, with multiple references to ChatGPT's design. Future designs should consider offering customi</w:t>
       </w:r>
       <w:r>
         <w:t>z</w:t>
@@ -3652,6 +4149,7 @@
           <w:b/>
           <w:bCs/>
         </w:rPr>
+        <w:lastRenderedPageBreak/>
         <w:t>Solution:</w:t>
       </w:r>
       <w:r>
@@ -3799,7 +4297,6 @@
           <w:b/>
           <w:bCs/>
         </w:rPr>
-        <w:lastRenderedPageBreak/>
         <w:t>Solution:</w:t>
       </w:r>
       <w:r>
@@ -3929,7 +4426,11 @@
     </w:p>
     <w:p>
       <w:r>
-        <w:t>Overall, the development of the software was not particularly efficient. The project became expensive largely due to the complexity of developing the OCR engine. Limited computing resources, minimal data, and technical debt made the process time-consuming. A significant amount of time was spent figuring out how to effectively use the available data and developing preprocessing algorithms to make it suitable for training the OCR engine. This process took much longer than anticipated because I had to constantly learn new algorithms and data manipulation techniques to create usable training data. Additionally, I needed to adapt the data to fit the engine’s network architecture, which involved a steep learning curve.</w:t>
+        <w:t xml:space="preserve">Overall, the development of the software was not particularly efficient. The project became expensive largely due to the complexity of developing the OCR engine. Limited computing resources, minimal data, and technical debt made the process time-consuming. A significant amount of time was spent figuring out how to effectively use the available data and developing preprocessing algorithms to make it suitable for training the OCR engine. This process took much longer than anticipated because I had to constantly learn new algorithms and data manipulation techniques to create usable </w:t>
+      </w:r>
+      <w:r>
+        <w:lastRenderedPageBreak/>
+        <w:t>training data. Additionally, I needed to adapt the data to fit the engine’s network architecture, which involved a steep learning curve.</w:t>
       </w:r>
     </w:p>
     <w:p>
@@ -4132,7 +4633,6 @@
           </w:tcPr>
           <w:p>
             <w:r>
-              <w:lastRenderedPageBreak/>
               <w:t>Accessibility</w:t>
             </w:r>
           </w:p>
@@ -4190,7 +4690,15 @@
               <w:t xml:space="preserve">The OCR engine can take some time </w:t>
             </w:r>
             <w:r>
-              <w:t>due to limit server resources alongside the database fetching when it comes to retrieving user data (eg, past chats and login details)</w:t>
+              <w:t>due to limit server resources alongside the database fetching when it comes to retrieving user data (</w:t>
+            </w:r>
+            <w:proofErr w:type="spellStart"/>
+            <w:r>
+              <w:t>eg</w:t>
+            </w:r>
+            <w:proofErr w:type="spellEnd"/>
+            <w:r>
+              <w:t>, past chats and login details)</w:t>
             </w:r>
           </w:p>
         </w:tc>
@@ -4223,7 +4731,11 @@
     </w:p>
     <w:p>
       <w:r>
-        <w:t>Agile development, while highly flexible and suited for larger teams and projects with evolving requirements, wouldn’t have been ideal for this scenario. The key challenge with Agile is the potential for scope creep—since Agile focuses on continuous feedback and iterative improvements, new features and changes can easily get introduced mid-development. In my case, the project had clearly defined functional and non-functional requirements established early on through client communication. The clarity of these requirements meant there wasn’t much room, nor necessity, for frequent re-evaluation or course changes, which Agile emphasizes. Introducing new features or constantly revisiting the scope would have led to inefficiencies, delays, and possible confusion, especially given that the project was already resource-constrained and technically complex.</w:t>
+        <w:t xml:space="preserve">Agile development, while highly flexible and suited for larger teams and projects with evolving requirements, wouldn’t have been ideal for this scenario. The key challenge with Agile is the potential for scope creep—since Agile focuses on continuous feedback and iterative improvements, new features and changes can easily get introduced mid-development. In my case, the project had clearly defined functional and non-functional requirements established early on through client communication. The clarity of these requirements meant there wasn’t much room, nor necessity, for frequent re-evaluation or course changes, which Agile emphasizes. Introducing new features or constantly revisiting the scope would have led to inefficiencies, delays, and possible confusion, </w:t>
+      </w:r>
+      <w:r>
+        <w:lastRenderedPageBreak/>
+        <w:t>especially given that the project was already resource-constrained and technically complex.</w:t>
       </w:r>
     </w:p>
     <w:p>
@@ -4238,11 +4750,7 @@
     </w:p>
     <w:p>
       <w:r>
-        <w:t xml:space="preserve">In conclusion, while the waterfall model had some challenges in terms of flexibility, it was the best fit for this project. Agile and iterative approaches would have opened the </w:t>
-      </w:r>
-      <w:r>
-        <w:lastRenderedPageBreak/>
-        <w:t>door to scope creep and excessive revisions, making the development process longer and more complex. By sticking to a structured plan, I was able to deliver a product that met the initial requirements without unnecessary detours or distractions.</w:t>
+        <w:t>In conclusion, while the waterfall model had some challenges in terms of flexibility, it was the best fit for this project. Agile and iterative approaches would have opened the door to scope creep and excessive revisions, making the development process longer and more complex. By sticking to a structured plan, I was able to deliver a product that met the initial requirements without unnecessary detours or distractions.</w:t>
       </w:r>
     </w:p>
     <w:p/>
@@ -4303,7 +4811,19 @@
         <w:t>. This delay severely impacted the rest of the project, leaving little time for other tasks like usability testing. As a result, the usability testing phase was rushed, and only three users were able to test the final solution, limiting the thoroughness of the evaluation.</w:t>
       </w:r>
       <w:r>
-        <w:t xml:space="preserve"> In addition the proper order of the tasks couldn’t be followed and some tasks that had to be completed before others were completed after wards due to completion length of the solution. </w:t>
+        <w:t xml:space="preserve"> In </w:t>
+      </w:r>
+      <w:proofErr w:type="gramStart"/>
+      <w:r>
+        <w:t>addition</w:t>
+      </w:r>
+      <w:proofErr w:type="gramEnd"/>
+      <w:r>
+        <w:t xml:space="preserve"> the proper order of the tasks couldn’t be followed and some tasks that had to be </w:t>
+      </w:r>
+      <w:r>
+        <w:lastRenderedPageBreak/>
+        <w:t xml:space="preserve">completed before others were completed after wards due to completion length of the solution. </w:t>
       </w:r>
     </w:p>
     <w:p>
@@ -4363,7 +4883,7 @@
                     <pic:cNvPicPr/>
                   </pic:nvPicPr>
                   <pic:blipFill>
-                    <a:blip r:embed="rId14"/>
+                    <a:blip r:embed="rId16"/>
                     <a:stretch>
                       <a:fillRect/>
                     </a:stretch>
@@ -6456,7 +6976,6 @@
   <w:style w:type="character" w:default="1" w:styleId="DefaultParagraphFont">
     <w:name w:val="Default Paragraph Font"/>
     <w:uiPriority w:val="1"/>
-    <w:semiHidden/>
     <w:unhideWhenUsed/>
   </w:style>
   <w:style w:type="table" w:default="1" w:styleId="TableNormal">

</xml_diff>